<commit_message>
Imported Idle Animation and Main Character into Unreal
</commit_message>
<xml_diff>
--- a/Organization/Naming_Conventions.docx
+++ b/Organization/Naming_Conventions.docx
@@ -8,46 +8,21 @@
           <w:b/>
           <w:sz w:val="52"/>
           <w:szCs w:val="52"/>
-          <w:lang w:val="de-DE"/>
-        </w:rPr>
-      </w:pPr>
-      <w:proofErr w:type="spellStart"/>
+        </w:rPr>
+      </w:pPr>
       <w:r>
         <w:rPr>
           <w:b/>
           <w:sz w:val="52"/>
           <w:szCs w:val="52"/>
-          <w:lang w:val="de-DE"/>
-        </w:rPr>
-        <w:t>Naming</w:t>
-      </w:r>
-      <w:proofErr w:type="spellEnd"/>
+        </w:rPr>
+        <w:t>Naming Convention</w:t>
+      </w:r>
       <w:r>
         <w:rPr>
           <w:b/>
           <w:sz w:val="52"/>
           <w:szCs w:val="52"/>
-          <w:lang w:val="de-DE"/>
-        </w:rPr>
-        <w:t xml:space="preserve"> </w:t>
-      </w:r>
-      <w:proofErr w:type="spellStart"/>
-      <w:r>
-        <w:rPr>
-          <w:b/>
-          <w:sz w:val="52"/>
-          <w:szCs w:val="52"/>
-          <w:lang w:val="de-DE"/>
-        </w:rPr>
-        <w:t>Convention</w:t>
-      </w:r>
-      <w:proofErr w:type="spellEnd"/>
-      <w:r>
-        <w:rPr>
-          <w:b/>
-          <w:sz w:val="52"/>
-          <w:szCs w:val="52"/>
-          <w:lang w:val="de-DE"/>
         </w:rPr>
         <w:t>:</w:t>
       </w:r>
@@ -58,706 +33,755 @@
           <w:b/>
           <w:sz w:val="36"/>
           <w:szCs w:val="36"/>
+        </w:rPr>
+      </w:pPr>
+    </w:p>
+    <w:p>
+      <w:pPr>
+        <w:rPr>
+          <w:b/>
+          <w:color w:val="000000" w:themeColor="text1"/>
+          <w:sz w:val="32"/>
+          <w:szCs w:val="32"/>
+        </w:rPr>
+      </w:pPr>
+      <w:r>
+        <w:rPr>
+          <w:b/>
+          <w:color w:val="FF0000"/>
+          <w:sz w:val="32"/>
+          <w:szCs w:val="32"/>
+        </w:rPr>
+        <w:t>FILETYPE</w:t>
+      </w:r>
+      <w:r>
+        <w:rPr>
+          <w:b/>
+          <w:color w:val="000000" w:themeColor="text1"/>
+          <w:sz w:val="32"/>
+          <w:szCs w:val="32"/>
+        </w:rPr>
+        <w:t>_</w:t>
+      </w:r>
+      <w:r>
+        <w:rPr>
+          <w:b/>
+          <w:color w:val="538135" w:themeColor="accent6" w:themeShade="BF"/>
+          <w:sz w:val="32"/>
+          <w:szCs w:val="32"/>
+        </w:rPr>
+        <w:t>Object</w:t>
+      </w:r>
+      <w:r>
+        <w:rPr>
+          <w:b/>
+          <w:color w:val="000000" w:themeColor="text1"/>
+          <w:sz w:val="32"/>
+          <w:szCs w:val="32"/>
+        </w:rPr>
+        <w:t>_</w:t>
+      </w:r>
+      <w:r>
+        <w:rPr>
+          <w:b/>
+          <w:color w:val="C45911" w:themeColor="accent2" w:themeShade="BF"/>
+          <w:sz w:val="32"/>
+          <w:szCs w:val="32"/>
+        </w:rPr>
+        <w:t>Specfication</w:t>
+      </w:r>
+      <w:r>
+        <w:rPr>
+          <w:b/>
+          <w:color w:val="000000" w:themeColor="text1"/>
+          <w:sz w:val="32"/>
+          <w:szCs w:val="32"/>
+        </w:rPr>
+        <w:t>_Specification2</w:t>
+      </w:r>
+      <w:proofErr w:type="gramStart"/>
+      <w:r>
+        <w:rPr>
+          <w:b/>
+          <w:color w:val="000000" w:themeColor="text1"/>
+          <w:sz w:val="32"/>
+          <w:szCs w:val="32"/>
+        </w:rPr>
+        <w:t>_(</w:t>
+      </w:r>
+      <w:proofErr w:type="gramEnd"/>
+      <w:r>
+        <w:rPr>
+          <w:b/>
+          <w:color w:val="000000" w:themeColor="text1"/>
+          <w:sz w:val="32"/>
+          <w:szCs w:val="32"/>
+        </w:rPr>
+        <w:t>…)_</w:t>
+      </w:r>
+      <w:r>
+        <w:rPr>
+          <w:b/>
+          <w:color w:val="767171" w:themeColor="background2" w:themeShade="80"/>
+          <w:sz w:val="32"/>
+          <w:szCs w:val="32"/>
+        </w:rPr>
+        <w:t>Version</w:t>
+      </w:r>
+    </w:p>
+    <w:p>
+      <w:pPr>
+        <w:rPr>
+          <w:b/>
+          <w:color w:val="000000" w:themeColor="text1"/>
+          <w:sz w:val="32"/>
+          <w:szCs w:val="32"/>
+        </w:rPr>
+      </w:pPr>
+    </w:p>
+    <w:p>
+      <w:pPr>
+        <w:rPr>
+          <w:b/>
+          <w:color w:val="000000" w:themeColor="text1"/>
+          <w:sz w:val="32"/>
+          <w:szCs w:val="32"/>
+        </w:rPr>
+      </w:pPr>
+      <w:r>
+        <w:rPr>
+          <w:b/>
+          <w:color w:val="000000" w:themeColor="text1"/>
+          <w:sz w:val="32"/>
+          <w:szCs w:val="32"/>
+        </w:rPr>
+        <w:t>Example</w:t>
+      </w:r>
+      <w:r>
+        <w:rPr>
+          <w:b/>
+          <w:color w:val="000000" w:themeColor="text1"/>
+          <w:sz w:val="32"/>
+          <w:szCs w:val="32"/>
+        </w:rPr>
+        <w:t>s</w:t>
+      </w:r>
+      <w:r>
+        <w:rPr>
+          <w:b/>
+          <w:color w:val="000000" w:themeColor="text1"/>
+          <w:sz w:val="32"/>
+          <w:szCs w:val="32"/>
+        </w:rPr>
+        <w:t xml:space="preserve">: </w:t>
+      </w:r>
+      <w:r>
+        <w:rPr>
+          <w:b/>
+          <w:color w:val="000000" w:themeColor="text1"/>
+          <w:sz w:val="32"/>
+          <w:szCs w:val="32"/>
+        </w:rPr>
+        <w:tab/>
+      </w:r>
+      <w:r>
+        <w:rPr>
+          <w:b/>
+          <w:color w:val="FF0000"/>
+          <w:sz w:val="32"/>
+          <w:szCs w:val="32"/>
+        </w:rPr>
+        <w:t>MAT</w:t>
+      </w:r>
+      <w:r>
+        <w:rPr>
+          <w:b/>
+          <w:color w:val="000000" w:themeColor="text1"/>
+          <w:sz w:val="32"/>
+          <w:szCs w:val="32"/>
+        </w:rPr>
+        <w:t>_</w:t>
+      </w:r>
+      <w:r>
+        <w:rPr>
+          <w:b/>
+          <w:color w:val="538135" w:themeColor="accent6" w:themeShade="BF"/>
+          <w:sz w:val="32"/>
+          <w:szCs w:val="32"/>
+        </w:rPr>
+        <w:t>Stairs</w:t>
+      </w:r>
+      <w:r>
+        <w:rPr>
+          <w:b/>
+          <w:color w:val="000000" w:themeColor="text1"/>
+          <w:sz w:val="32"/>
+          <w:szCs w:val="32"/>
+        </w:rPr>
+        <w:t>_</w:t>
+      </w:r>
+      <w:r>
+        <w:rPr>
+          <w:b/>
+          <w:color w:val="C45911" w:themeColor="accent2" w:themeShade="BF"/>
+          <w:sz w:val="32"/>
+          <w:szCs w:val="32"/>
+        </w:rPr>
+        <w:t>Wooden</w:t>
+      </w:r>
+      <w:r>
+        <w:rPr>
+          <w:b/>
+          <w:color w:val="000000" w:themeColor="text1"/>
+          <w:sz w:val="32"/>
+          <w:szCs w:val="32"/>
+        </w:rPr>
+        <w:t>_</w:t>
+      </w:r>
+      <w:r>
+        <w:rPr>
+          <w:b/>
+          <w:color w:val="767171" w:themeColor="background2" w:themeShade="80"/>
+          <w:sz w:val="32"/>
+          <w:szCs w:val="32"/>
+        </w:rPr>
+        <w:t>1</w:t>
+      </w:r>
+    </w:p>
+    <w:p>
+      <w:pPr>
+        <w:rPr>
+          <w:b/>
+          <w:color w:val="000000" w:themeColor="text1"/>
+          <w:sz w:val="32"/>
+          <w:szCs w:val="32"/>
+        </w:rPr>
+      </w:pPr>
+      <w:r>
+        <w:rPr>
+          <w:b/>
+          <w:color w:val="000000" w:themeColor="text1"/>
+          <w:sz w:val="32"/>
+          <w:szCs w:val="32"/>
+        </w:rPr>
+        <w:tab/>
+      </w:r>
+      <w:r>
+        <w:rPr>
+          <w:b/>
+          <w:color w:val="000000" w:themeColor="text1"/>
+          <w:sz w:val="32"/>
+          <w:szCs w:val="32"/>
+        </w:rPr>
+        <w:tab/>
+      </w:r>
+      <w:r>
+        <w:rPr>
+          <w:b/>
+          <w:color w:val="FF0000"/>
+          <w:sz w:val="32"/>
+          <w:szCs w:val="32"/>
+        </w:rPr>
+        <w:t>T</w:t>
+      </w:r>
+      <w:r>
+        <w:rPr>
+          <w:b/>
+          <w:color w:val="000000" w:themeColor="text1"/>
+          <w:sz w:val="32"/>
+          <w:szCs w:val="32"/>
+        </w:rPr>
+        <w:t>_</w:t>
+      </w:r>
+      <w:r>
+        <w:rPr>
+          <w:b/>
+          <w:color w:val="538135" w:themeColor="accent6" w:themeShade="BF"/>
+          <w:sz w:val="32"/>
+          <w:szCs w:val="32"/>
+        </w:rPr>
+        <w:t>Lamp</w:t>
+      </w:r>
+      <w:r>
+        <w:rPr>
+          <w:b/>
+          <w:color w:val="000000" w:themeColor="text1"/>
+          <w:sz w:val="32"/>
+          <w:szCs w:val="32"/>
+        </w:rPr>
+        <w:t>_</w:t>
+      </w:r>
+      <w:r>
+        <w:rPr>
+          <w:b/>
+          <w:color w:val="C45911" w:themeColor="accent2" w:themeShade="BF"/>
+          <w:sz w:val="32"/>
+          <w:szCs w:val="32"/>
+        </w:rPr>
+        <w:t>Stand</w:t>
+      </w:r>
+      <w:r>
+        <w:rPr>
+          <w:b/>
+          <w:color w:val="000000" w:themeColor="text1"/>
+          <w:sz w:val="32"/>
+          <w:szCs w:val="32"/>
+        </w:rPr>
+        <w:t>_Wooden_</w:t>
+      </w:r>
+      <w:r>
+        <w:rPr>
+          <w:b/>
+          <w:color w:val="767171" w:themeColor="background2" w:themeShade="80"/>
+          <w:sz w:val="32"/>
+          <w:szCs w:val="32"/>
+        </w:rPr>
+        <w:t>2</w:t>
+      </w:r>
+    </w:p>
+    <w:p>
+      <w:pPr>
+        <w:rPr>
+          <w:b/>
+          <w:color w:val="000000" w:themeColor="text1"/>
+          <w:sz w:val="32"/>
+          <w:szCs w:val="32"/>
+        </w:rPr>
+      </w:pPr>
+    </w:p>
+    <w:p>
+      <w:pPr>
+        <w:spacing w:after="0"/>
+        <w:rPr>
+          <w:b/>
+          <w:sz w:val="48"/>
+          <w:szCs w:val="48"/>
+        </w:rPr>
+      </w:pPr>
+      <w:proofErr w:type="spellStart"/>
+      <w:r>
+        <w:rPr>
+          <w:b/>
+          <w:sz w:val="48"/>
+          <w:szCs w:val="48"/>
+        </w:rPr>
+        <w:t>Filetypes</w:t>
+      </w:r>
+      <w:proofErr w:type="spellEnd"/>
+      <w:r>
+        <w:rPr>
+          <w:b/>
+          <w:sz w:val="48"/>
+          <w:szCs w:val="48"/>
+        </w:rPr>
+        <w:t>:</w:t>
+      </w:r>
+    </w:p>
+    <w:p>
+      <w:pPr>
+        <w:spacing w:after="0"/>
+        <w:rPr>
+          <w:b/>
+          <w:color w:val="0070C0"/>
+          <w:sz w:val="32"/>
+          <w:szCs w:val="32"/>
+        </w:rPr>
+      </w:pPr>
+    </w:p>
+    <w:p>
+      <w:pPr>
+        <w:spacing w:after="0"/>
+        <w:rPr>
+          <w:b/>
+          <w:color w:val="000000" w:themeColor="text1"/>
+          <w:sz w:val="32"/>
+          <w:szCs w:val="32"/>
+        </w:rPr>
+      </w:pPr>
+      <w:r>
+        <w:rPr>
+          <w:b/>
+          <w:color w:val="000000" w:themeColor="text1"/>
+          <w:sz w:val="32"/>
+          <w:szCs w:val="32"/>
+        </w:rPr>
+        <w:t>BM</w:t>
+      </w:r>
+      <w:r>
+        <w:rPr>
+          <w:b/>
+          <w:color w:val="000000" w:themeColor="text1"/>
+          <w:sz w:val="32"/>
+          <w:szCs w:val="32"/>
+        </w:rPr>
+        <w:tab/>
+      </w:r>
+      <w:r>
+        <w:rPr>
+          <w:b/>
+          <w:color w:val="000000" w:themeColor="text1"/>
+          <w:sz w:val="32"/>
+          <w:szCs w:val="32"/>
+        </w:rPr>
+        <w:tab/>
+        <w:t xml:space="preserve">= </w:t>
+      </w:r>
+      <w:r>
+        <w:rPr>
+          <w:b/>
+          <w:color w:val="000000" w:themeColor="text1"/>
+          <w:sz w:val="32"/>
+          <w:szCs w:val="32"/>
+        </w:rPr>
+        <w:tab/>
+        <w:t>Bump Map</w:t>
+      </w:r>
+    </w:p>
+    <w:p>
+      <w:pPr>
+        <w:spacing w:after="0" w:line="240" w:lineRule="auto"/>
+        <w:rPr>
+          <w:b/>
+          <w:color w:val="000000" w:themeColor="text1"/>
+          <w:sz w:val="32"/>
+          <w:szCs w:val="32"/>
+        </w:rPr>
+      </w:pPr>
+      <w:r>
+        <w:rPr>
+          <w:b/>
+          <w:color w:val="000000" w:themeColor="text1"/>
+          <w:sz w:val="32"/>
+          <w:szCs w:val="32"/>
+        </w:rPr>
+        <w:t>EM</w:t>
+      </w:r>
+      <w:r>
+        <w:rPr>
+          <w:b/>
+          <w:color w:val="000000" w:themeColor="text1"/>
+          <w:sz w:val="32"/>
+          <w:szCs w:val="32"/>
+        </w:rPr>
+        <w:tab/>
+      </w:r>
+      <w:r>
+        <w:rPr>
+          <w:b/>
+          <w:color w:val="000000" w:themeColor="text1"/>
+          <w:sz w:val="32"/>
+          <w:szCs w:val="32"/>
+        </w:rPr>
+        <w:tab/>
+        <w:t>=</w:t>
+      </w:r>
+      <w:r>
+        <w:rPr>
+          <w:b/>
+          <w:color w:val="000000" w:themeColor="text1"/>
+          <w:sz w:val="32"/>
+          <w:szCs w:val="32"/>
+        </w:rPr>
+        <w:tab/>
+        <w:t>Emissive Map</w:t>
+      </w:r>
+    </w:p>
+    <w:p>
+      <w:pPr>
+        <w:spacing w:after="0" w:line="240" w:lineRule="auto"/>
+        <w:rPr>
+          <w:b/>
+          <w:color w:val="000000" w:themeColor="text1"/>
+          <w:sz w:val="32"/>
+          <w:szCs w:val="32"/>
           <w:lang w:val="de-DE"/>
         </w:rPr>
       </w:pPr>
-    </w:p>
-    <w:p>
-      <w:pPr>
-        <w:rPr>
-          <w:b/>
-          <w:color w:val="000000" w:themeColor="text1"/>
-          <w:sz w:val="32"/>
-          <w:szCs w:val="32"/>
-        </w:rPr>
-      </w:pPr>
-      <w:r>
-        <w:rPr>
-          <w:b/>
-          <w:color w:val="FF0000"/>
-          <w:sz w:val="32"/>
-          <w:szCs w:val="32"/>
-        </w:rPr>
-        <w:t>FILETYPE</w:t>
-      </w:r>
-      <w:r>
-        <w:rPr>
-          <w:b/>
-          <w:color w:val="000000" w:themeColor="text1"/>
-          <w:sz w:val="32"/>
-          <w:szCs w:val="32"/>
-        </w:rPr>
-        <w:t>_</w:t>
-      </w:r>
-      <w:r>
-        <w:rPr>
-          <w:b/>
-          <w:color w:val="538135" w:themeColor="accent6" w:themeShade="BF"/>
-          <w:sz w:val="32"/>
-          <w:szCs w:val="32"/>
-        </w:rPr>
-        <w:t>Object</w:t>
-      </w:r>
-      <w:r>
-        <w:rPr>
-          <w:b/>
-          <w:color w:val="000000" w:themeColor="text1"/>
-          <w:sz w:val="32"/>
-          <w:szCs w:val="32"/>
-        </w:rPr>
-        <w:t>_</w:t>
-      </w:r>
-      <w:r>
-        <w:rPr>
-          <w:b/>
-          <w:color w:val="C45911" w:themeColor="accent2" w:themeShade="BF"/>
-          <w:sz w:val="32"/>
-          <w:szCs w:val="32"/>
-        </w:rPr>
-        <w:t>Specfication</w:t>
-      </w:r>
-      <w:r>
-        <w:rPr>
-          <w:b/>
-          <w:color w:val="000000" w:themeColor="text1"/>
-          <w:sz w:val="32"/>
-          <w:szCs w:val="32"/>
-        </w:rPr>
-        <w:t>_Specification2</w:t>
-      </w:r>
-      <w:proofErr w:type="gramStart"/>
-      <w:r>
-        <w:rPr>
-          <w:b/>
-          <w:color w:val="000000" w:themeColor="text1"/>
-          <w:sz w:val="32"/>
-          <w:szCs w:val="32"/>
-        </w:rPr>
-        <w:t>_(</w:t>
-      </w:r>
-      <w:proofErr w:type="gramEnd"/>
-      <w:r>
-        <w:rPr>
-          <w:b/>
-          <w:color w:val="000000" w:themeColor="text1"/>
-          <w:sz w:val="32"/>
-          <w:szCs w:val="32"/>
-        </w:rPr>
-        <w:t>…)_</w:t>
-      </w:r>
-      <w:r>
-        <w:rPr>
-          <w:b/>
-          <w:color w:val="767171" w:themeColor="background2" w:themeShade="80"/>
-          <w:sz w:val="32"/>
-          <w:szCs w:val="32"/>
-        </w:rPr>
-        <w:t>Version</w:t>
-      </w:r>
-    </w:p>
-    <w:p>
-      <w:pPr>
-        <w:rPr>
-          <w:b/>
-          <w:color w:val="000000" w:themeColor="text1"/>
-          <w:sz w:val="32"/>
-          <w:szCs w:val="32"/>
-        </w:rPr>
-      </w:pPr>
-    </w:p>
-    <w:p>
-      <w:pPr>
-        <w:rPr>
-          <w:b/>
-          <w:color w:val="000000" w:themeColor="text1"/>
-          <w:sz w:val="32"/>
-          <w:szCs w:val="32"/>
-        </w:rPr>
-      </w:pPr>
-      <w:r>
-        <w:rPr>
-          <w:b/>
-          <w:color w:val="000000" w:themeColor="text1"/>
-          <w:sz w:val="32"/>
-          <w:szCs w:val="32"/>
-        </w:rPr>
-        <w:t>Example</w:t>
-      </w:r>
-      <w:r>
-        <w:rPr>
-          <w:b/>
-          <w:color w:val="000000" w:themeColor="text1"/>
-          <w:sz w:val="32"/>
-          <w:szCs w:val="32"/>
-        </w:rPr>
-        <w:t>s</w:t>
-      </w:r>
-      <w:r>
-        <w:rPr>
-          <w:b/>
-          <w:color w:val="000000" w:themeColor="text1"/>
-          <w:sz w:val="32"/>
-          <w:szCs w:val="32"/>
-        </w:rPr>
-        <w:t xml:space="preserve">: </w:t>
-      </w:r>
-      <w:r>
-        <w:rPr>
-          <w:b/>
-          <w:color w:val="000000" w:themeColor="text1"/>
-          <w:sz w:val="32"/>
-          <w:szCs w:val="32"/>
-        </w:rPr>
-        <w:tab/>
-      </w:r>
-      <w:r>
-        <w:rPr>
-          <w:b/>
-          <w:color w:val="FF0000"/>
-          <w:sz w:val="32"/>
-          <w:szCs w:val="32"/>
-        </w:rPr>
-        <w:t>MAT</w:t>
-      </w:r>
-      <w:r>
-        <w:rPr>
-          <w:b/>
-          <w:color w:val="000000" w:themeColor="text1"/>
-          <w:sz w:val="32"/>
-          <w:szCs w:val="32"/>
-        </w:rPr>
-        <w:t>_</w:t>
-      </w:r>
-      <w:r>
-        <w:rPr>
-          <w:b/>
-          <w:color w:val="538135" w:themeColor="accent6" w:themeShade="BF"/>
-          <w:sz w:val="32"/>
-          <w:szCs w:val="32"/>
-        </w:rPr>
-        <w:t>Stairs</w:t>
-      </w:r>
-      <w:r>
-        <w:rPr>
-          <w:b/>
-          <w:color w:val="000000" w:themeColor="text1"/>
-          <w:sz w:val="32"/>
-          <w:szCs w:val="32"/>
-        </w:rPr>
-        <w:t>_</w:t>
-      </w:r>
-      <w:r>
-        <w:rPr>
-          <w:b/>
-          <w:color w:val="C45911" w:themeColor="accent2" w:themeShade="BF"/>
-          <w:sz w:val="32"/>
-          <w:szCs w:val="32"/>
-        </w:rPr>
-        <w:t>Wooden</w:t>
-      </w:r>
-      <w:r>
-        <w:rPr>
-          <w:b/>
-          <w:color w:val="000000" w:themeColor="text1"/>
-          <w:sz w:val="32"/>
-          <w:szCs w:val="32"/>
-        </w:rPr>
-        <w:t>_</w:t>
-      </w:r>
-      <w:r>
-        <w:rPr>
-          <w:b/>
-          <w:color w:val="767171" w:themeColor="background2" w:themeShade="80"/>
-          <w:sz w:val="32"/>
-          <w:szCs w:val="32"/>
-        </w:rPr>
-        <w:t>1</w:t>
-      </w:r>
-    </w:p>
-    <w:p>
-      <w:pPr>
-        <w:rPr>
-          <w:b/>
-          <w:color w:val="000000" w:themeColor="text1"/>
-          <w:sz w:val="32"/>
-          <w:szCs w:val="32"/>
-        </w:rPr>
-      </w:pPr>
-      <w:r>
-        <w:rPr>
-          <w:b/>
-          <w:color w:val="000000" w:themeColor="text1"/>
-          <w:sz w:val="32"/>
-          <w:szCs w:val="32"/>
-        </w:rPr>
-        <w:tab/>
-      </w:r>
-      <w:r>
-        <w:rPr>
-          <w:b/>
-          <w:color w:val="000000" w:themeColor="text1"/>
-          <w:sz w:val="32"/>
-          <w:szCs w:val="32"/>
-        </w:rPr>
-        <w:tab/>
-      </w:r>
-      <w:r>
-        <w:rPr>
-          <w:b/>
-          <w:color w:val="FF0000"/>
-          <w:sz w:val="32"/>
-          <w:szCs w:val="32"/>
-        </w:rPr>
-        <w:t>T</w:t>
-      </w:r>
-      <w:r>
-        <w:rPr>
-          <w:b/>
-          <w:color w:val="000000" w:themeColor="text1"/>
-          <w:sz w:val="32"/>
-          <w:szCs w:val="32"/>
-        </w:rPr>
-        <w:t>_</w:t>
-      </w:r>
-      <w:r>
-        <w:rPr>
-          <w:b/>
-          <w:color w:val="538135" w:themeColor="accent6" w:themeShade="BF"/>
-          <w:sz w:val="32"/>
-          <w:szCs w:val="32"/>
-        </w:rPr>
-        <w:t>Lamp</w:t>
-      </w:r>
-      <w:r>
-        <w:rPr>
-          <w:b/>
-          <w:color w:val="000000" w:themeColor="text1"/>
-          <w:sz w:val="32"/>
-          <w:szCs w:val="32"/>
-        </w:rPr>
-        <w:t>_</w:t>
-      </w:r>
-      <w:r>
-        <w:rPr>
-          <w:b/>
-          <w:color w:val="C45911" w:themeColor="accent2" w:themeShade="BF"/>
-          <w:sz w:val="32"/>
-          <w:szCs w:val="32"/>
-        </w:rPr>
-        <w:t>Stand</w:t>
-      </w:r>
-      <w:r>
-        <w:rPr>
-          <w:b/>
-          <w:color w:val="000000" w:themeColor="text1"/>
-          <w:sz w:val="32"/>
-          <w:szCs w:val="32"/>
-        </w:rPr>
-        <w:t>_Wooden_</w:t>
-      </w:r>
-      <w:r>
-        <w:rPr>
-          <w:b/>
-          <w:color w:val="767171" w:themeColor="background2" w:themeShade="80"/>
-          <w:sz w:val="32"/>
-          <w:szCs w:val="32"/>
-        </w:rPr>
-        <w:t>2</w:t>
-      </w:r>
-    </w:p>
-    <w:p>
-      <w:pPr>
-        <w:rPr>
-          <w:b/>
-          <w:color w:val="000000" w:themeColor="text1"/>
-          <w:sz w:val="32"/>
-          <w:szCs w:val="32"/>
-        </w:rPr>
-      </w:pPr>
+      <w:r>
+        <w:rPr>
+          <w:b/>
+          <w:color w:val="000000" w:themeColor="text1"/>
+          <w:sz w:val="32"/>
+          <w:szCs w:val="32"/>
+          <w:lang w:val="de-DE"/>
+        </w:rPr>
+        <w:t xml:space="preserve">MAT </w:t>
+      </w:r>
+      <w:r>
+        <w:rPr>
+          <w:b/>
+          <w:color w:val="000000" w:themeColor="text1"/>
+          <w:sz w:val="32"/>
+          <w:szCs w:val="32"/>
+          <w:lang w:val="de-DE"/>
+        </w:rPr>
+        <w:tab/>
+      </w:r>
+      <w:r>
+        <w:rPr>
+          <w:b/>
+          <w:color w:val="000000" w:themeColor="text1"/>
+          <w:sz w:val="32"/>
+          <w:szCs w:val="32"/>
+          <w:lang w:val="de-DE"/>
+        </w:rPr>
+        <w:tab/>
+        <w:t xml:space="preserve">= </w:t>
+      </w:r>
+      <w:r>
+        <w:rPr>
+          <w:b/>
+          <w:color w:val="000000" w:themeColor="text1"/>
+          <w:sz w:val="32"/>
+          <w:szCs w:val="32"/>
+          <w:lang w:val="de-DE"/>
+        </w:rPr>
+        <w:tab/>
+        <w:t>Material</w:t>
+      </w:r>
+    </w:p>
+    <w:p>
+      <w:pPr>
+        <w:spacing w:after="0" w:line="240" w:lineRule="auto"/>
+        <w:rPr>
+          <w:b/>
+          <w:color w:val="000000" w:themeColor="text1"/>
+          <w:sz w:val="32"/>
+          <w:szCs w:val="32"/>
+          <w:lang w:val="de-DE"/>
+        </w:rPr>
+      </w:pPr>
+      <w:r>
+        <w:rPr>
+          <w:b/>
+          <w:color w:val="000000" w:themeColor="text1"/>
+          <w:sz w:val="32"/>
+          <w:szCs w:val="32"/>
+          <w:lang w:val="de-DE"/>
+        </w:rPr>
+        <w:t>NM</w:t>
+      </w:r>
+      <w:r>
+        <w:rPr>
+          <w:b/>
+          <w:color w:val="000000" w:themeColor="text1"/>
+          <w:sz w:val="32"/>
+          <w:szCs w:val="32"/>
+          <w:lang w:val="de-DE"/>
+        </w:rPr>
+        <w:tab/>
+      </w:r>
+      <w:r>
+        <w:rPr>
+          <w:b/>
+          <w:color w:val="000000" w:themeColor="text1"/>
+          <w:sz w:val="32"/>
+          <w:szCs w:val="32"/>
+          <w:lang w:val="de-DE"/>
+        </w:rPr>
+        <w:tab/>
+        <w:t>=</w:t>
+      </w:r>
+      <w:r>
+        <w:rPr>
+          <w:b/>
+          <w:color w:val="000000" w:themeColor="text1"/>
+          <w:sz w:val="32"/>
+          <w:szCs w:val="32"/>
+          <w:lang w:val="de-DE"/>
+        </w:rPr>
+        <w:tab/>
+        <w:t xml:space="preserve">Normal </w:t>
+      </w:r>
+      <w:proofErr w:type="spellStart"/>
+      <w:r>
+        <w:rPr>
+          <w:b/>
+          <w:color w:val="000000" w:themeColor="text1"/>
+          <w:sz w:val="32"/>
+          <w:szCs w:val="32"/>
+          <w:lang w:val="de-DE"/>
+        </w:rPr>
+        <w:t>Map</w:t>
+      </w:r>
+      <w:proofErr w:type="spellEnd"/>
+    </w:p>
+    <w:p>
+      <w:pPr>
+        <w:spacing w:after="0" w:line="240" w:lineRule="auto"/>
+        <w:rPr>
+          <w:b/>
+          <w:color w:val="000000" w:themeColor="text1"/>
+          <w:sz w:val="32"/>
+          <w:szCs w:val="32"/>
+          <w:lang w:val="de-DE"/>
+        </w:rPr>
+      </w:pPr>
+      <w:r>
+        <w:rPr>
+          <w:b/>
+          <w:color w:val="000000" w:themeColor="text1"/>
+          <w:sz w:val="32"/>
+          <w:szCs w:val="32"/>
+          <w:lang w:val="de-DE"/>
+        </w:rPr>
+        <w:t xml:space="preserve">T </w:t>
+      </w:r>
+      <w:r>
+        <w:rPr>
+          <w:b/>
+          <w:color w:val="000000" w:themeColor="text1"/>
+          <w:sz w:val="32"/>
+          <w:szCs w:val="32"/>
+          <w:lang w:val="de-DE"/>
+        </w:rPr>
+        <w:tab/>
+      </w:r>
+      <w:r>
+        <w:rPr>
+          <w:b/>
+          <w:color w:val="000000" w:themeColor="text1"/>
+          <w:sz w:val="32"/>
+          <w:szCs w:val="32"/>
+          <w:lang w:val="de-DE"/>
+        </w:rPr>
+        <w:tab/>
+        <w:t xml:space="preserve">= </w:t>
+      </w:r>
+      <w:r>
+        <w:rPr>
+          <w:b/>
+          <w:color w:val="000000" w:themeColor="text1"/>
+          <w:sz w:val="32"/>
+          <w:szCs w:val="32"/>
+          <w:lang w:val="de-DE"/>
+        </w:rPr>
+        <w:tab/>
+      </w:r>
+      <w:proofErr w:type="spellStart"/>
+      <w:r>
+        <w:rPr>
+          <w:b/>
+          <w:color w:val="000000" w:themeColor="text1"/>
+          <w:sz w:val="32"/>
+          <w:szCs w:val="32"/>
+          <w:lang w:val="de-DE"/>
+        </w:rPr>
+        <w:t>Texture</w:t>
+      </w:r>
+      <w:proofErr w:type="spellEnd"/>
+    </w:p>
+    <w:p>
+      <w:pPr>
+        <w:spacing w:after="0" w:line="240" w:lineRule="auto"/>
+        <w:rPr>
+          <w:b/>
+          <w:color w:val="000000" w:themeColor="text1"/>
+          <w:sz w:val="32"/>
+          <w:szCs w:val="32"/>
+          <w:lang w:val="de-DE"/>
+        </w:rPr>
+      </w:pPr>
+    </w:p>
+    <w:p>
+      <w:pPr>
+        <w:spacing w:after="0" w:line="240" w:lineRule="auto"/>
+        <w:rPr>
+          <w:b/>
+          <w:color w:val="000000" w:themeColor="text1"/>
+          <w:sz w:val="32"/>
+          <w:szCs w:val="32"/>
+        </w:rPr>
+      </w:pPr>
+      <w:r>
+        <w:rPr>
+          <w:b/>
+          <w:color w:val="000000" w:themeColor="text1"/>
+          <w:sz w:val="32"/>
+          <w:szCs w:val="32"/>
+        </w:rPr>
+        <w:t xml:space="preserve">M </w:t>
+      </w:r>
+      <w:r>
+        <w:rPr>
+          <w:b/>
+          <w:color w:val="000000" w:themeColor="text1"/>
+          <w:sz w:val="32"/>
+          <w:szCs w:val="32"/>
+        </w:rPr>
+        <w:tab/>
+      </w:r>
+      <w:r>
+        <w:rPr>
+          <w:b/>
+          <w:color w:val="000000" w:themeColor="text1"/>
+          <w:sz w:val="32"/>
+          <w:szCs w:val="32"/>
+        </w:rPr>
+        <w:tab/>
+        <w:t>=</w:t>
+      </w:r>
+      <w:r>
+        <w:rPr>
+          <w:b/>
+          <w:color w:val="000000" w:themeColor="text1"/>
+          <w:sz w:val="32"/>
+          <w:szCs w:val="32"/>
+        </w:rPr>
+        <w:tab/>
+        <w:t>Mesh</w:t>
+      </w:r>
+    </w:p>
+    <w:p>
+      <w:pPr>
+        <w:spacing w:after="0" w:line="240" w:lineRule="auto"/>
+        <w:rPr>
+          <w:b/>
+          <w:color w:val="000000" w:themeColor="text1"/>
+          <w:sz w:val="32"/>
+          <w:szCs w:val="32"/>
+        </w:rPr>
+      </w:pPr>
+      <w:r>
+        <w:rPr>
+          <w:b/>
+          <w:color w:val="000000" w:themeColor="text1"/>
+          <w:sz w:val="32"/>
+          <w:szCs w:val="32"/>
+        </w:rPr>
+        <w:t>A</w:t>
+      </w:r>
+      <w:r>
+        <w:rPr>
+          <w:b/>
+          <w:color w:val="000000" w:themeColor="text1"/>
+          <w:sz w:val="32"/>
+          <w:szCs w:val="32"/>
+        </w:rPr>
+        <w:tab/>
+      </w:r>
+      <w:r>
+        <w:rPr>
+          <w:b/>
+          <w:color w:val="000000" w:themeColor="text1"/>
+          <w:sz w:val="32"/>
+          <w:szCs w:val="32"/>
+        </w:rPr>
+        <w:tab/>
+        <w:t xml:space="preserve">= </w:t>
+      </w:r>
+      <w:r>
+        <w:rPr>
+          <w:b/>
+          <w:color w:val="000000" w:themeColor="text1"/>
+          <w:sz w:val="32"/>
+          <w:szCs w:val="32"/>
+        </w:rPr>
+        <w:tab/>
+        <w:t>Animation</w:t>
+      </w:r>
       <w:bookmarkStart w:id="0" w:name="_GoBack"/>
       <w:bookmarkEnd w:id="0"/>
-    </w:p>
-    <w:p>
-      <w:pPr>
-        <w:spacing w:after="0"/>
-        <w:rPr>
-          <w:b/>
-          <w:sz w:val="48"/>
-          <w:szCs w:val="48"/>
-        </w:rPr>
-      </w:pPr>
-      <w:proofErr w:type="spellStart"/>
-      <w:r>
-        <w:rPr>
-          <w:b/>
-          <w:sz w:val="48"/>
-          <w:szCs w:val="48"/>
-        </w:rPr>
-        <w:t>Filetypes</w:t>
-      </w:r>
-      <w:proofErr w:type="spellEnd"/>
-      <w:r>
-        <w:rPr>
-          <w:b/>
-          <w:sz w:val="48"/>
-          <w:szCs w:val="48"/>
-        </w:rPr>
-        <w:t>:</w:t>
-      </w:r>
-    </w:p>
-    <w:p>
-      <w:pPr>
-        <w:spacing w:after="0"/>
-        <w:rPr>
-          <w:b/>
-          <w:color w:val="0070C0"/>
-          <w:sz w:val="32"/>
-          <w:szCs w:val="32"/>
-        </w:rPr>
-      </w:pPr>
-    </w:p>
-    <w:p>
-      <w:pPr>
-        <w:spacing w:after="0"/>
-        <w:rPr>
-          <w:b/>
-          <w:color w:val="000000" w:themeColor="text1"/>
-          <w:sz w:val="32"/>
-          <w:szCs w:val="32"/>
-        </w:rPr>
-      </w:pPr>
-      <w:r>
-        <w:rPr>
-          <w:b/>
-          <w:color w:val="000000" w:themeColor="text1"/>
-          <w:sz w:val="32"/>
-          <w:szCs w:val="32"/>
-        </w:rPr>
-        <w:t>BM</w:t>
-      </w:r>
-      <w:r>
-        <w:rPr>
-          <w:b/>
-          <w:color w:val="000000" w:themeColor="text1"/>
-          <w:sz w:val="32"/>
-          <w:szCs w:val="32"/>
-        </w:rPr>
-        <w:tab/>
-      </w:r>
-      <w:r>
-        <w:rPr>
-          <w:b/>
-          <w:color w:val="000000" w:themeColor="text1"/>
-          <w:sz w:val="32"/>
-          <w:szCs w:val="32"/>
-        </w:rPr>
-        <w:tab/>
-        <w:t xml:space="preserve">= </w:t>
-      </w:r>
-      <w:r>
-        <w:rPr>
-          <w:b/>
-          <w:color w:val="000000" w:themeColor="text1"/>
-          <w:sz w:val="32"/>
-          <w:szCs w:val="32"/>
-        </w:rPr>
-        <w:tab/>
-        <w:t>Bump Map</w:t>
-      </w:r>
-    </w:p>
-    <w:p>
-      <w:pPr>
-        <w:spacing w:after="0" w:line="240" w:lineRule="auto"/>
-        <w:rPr>
-          <w:b/>
-          <w:color w:val="000000" w:themeColor="text1"/>
-          <w:sz w:val="32"/>
-          <w:szCs w:val="32"/>
-        </w:rPr>
-      </w:pPr>
-      <w:r>
-        <w:rPr>
-          <w:b/>
-          <w:color w:val="000000" w:themeColor="text1"/>
-          <w:sz w:val="32"/>
-          <w:szCs w:val="32"/>
-        </w:rPr>
-        <w:t>EM</w:t>
-      </w:r>
-      <w:r>
-        <w:rPr>
-          <w:b/>
-          <w:color w:val="000000" w:themeColor="text1"/>
-          <w:sz w:val="32"/>
-          <w:szCs w:val="32"/>
-        </w:rPr>
-        <w:tab/>
-      </w:r>
-      <w:r>
-        <w:rPr>
-          <w:b/>
-          <w:color w:val="000000" w:themeColor="text1"/>
-          <w:sz w:val="32"/>
-          <w:szCs w:val="32"/>
-        </w:rPr>
-        <w:tab/>
-        <w:t>=</w:t>
-      </w:r>
-      <w:r>
-        <w:rPr>
-          <w:b/>
-          <w:color w:val="000000" w:themeColor="text1"/>
-          <w:sz w:val="32"/>
-          <w:szCs w:val="32"/>
-        </w:rPr>
-        <w:tab/>
-        <w:t>Emissive Map</w:t>
-      </w:r>
-    </w:p>
-    <w:p>
-      <w:pPr>
-        <w:spacing w:after="0" w:line="240" w:lineRule="auto"/>
-        <w:rPr>
-          <w:b/>
-          <w:color w:val="000000" w:themeColor="text1"/>
-          <w:sz w:val="32"/>
-          <w:szCs w:val="32"/>
-          <w:lang w:val="de-DE"/>
-        </w:rPr>
-      </w:pPr>
-      <w:r>
-        <w:rPr>
-          <w:b/>
-          <w:color w:val="000000" w:themeColor="text1"/>
-          <w:sz w:val="32"/>
-          <w:szCs w:val="32"/>
-          <w:lang w:val="de-DE"/>
-        </w:rPr>
-        <w:t xml:space="preserve">MAT </w:t>
-      </w:r>
-      <w:r>
-        <w:rPr>
-          <w:b/>
-          <w:color w:val="000000" w:themeColor="text1"/>
-          <w:sz w:val="32"/>
-          <w:szCs w:val="32"/>
-          <w:lang w:val="de-DE"/>
-        </w:rPr>
-        <w:tab/>
-      </w:r>
-      <w:r>
-        <w:rPr>
-          <w:b/>
-          <w:color w:val="000000" w:themeColor="text1"/>
-          <w:sz w:val="32"/>
-          <w:szCs w:val="32"/>
-          <w:lang w:val="de-DE"/>
-        </w:rPr>
-        <w:tab/>
-        <w:t xml:space="preserve">= </w:t>
-      </w:r>
-      <w:r>
-        <w:rPr>
-          <w:b/>
-          <w:color w:val="000000" w:themeColor="text1"/>
-          <w:sz w:val="32"/>
-          <w:szCs w:val="32"/>
-          <w:lang w:val="de-DE"/>
-        </w:rPr>
-        <w:tab/>
-        <w:t>Material</w:t>
-      </w:r>
-    </w:p>
-    <w:p>
-      <w:pPr>
-        <w:spacing w:after="0" w:line="240" w:lineRule="auto"/>
-        <w:rPr>
-          <w:b/>
-          <w:color w:val="000000" w:themeColor="text1"/>
-          <w:sz w:val="32"/>
-          <w:szCs w:val="32"/>
-          <w:lang w:val="de-DE"/>
-        </w:rPr>
-      </w:pPr>
-      <w:r>
-        <w:rPr>
-          <w:b/>
-          <w:color w:val="000000" w:themeColor="text1"/>
-          <w:sz w:val="32"/>
-          <w:szCs w:val="32"/>
-          <w:lang w:val="de-DE"/>
-        </w:rPr>
-        <w:t>NM</w:t>
-      </w:r>
-      <w:r>
-        <w:rPr>
-          <w:b/>
-          <w:color w:val="000000" w:themeColor="text1"/>
-          <w:sz w:val="32"/>
-          <w:szCs w:val="32"/>
-          <w:lang w:val="de-DE"/>
-        </w:rPr>
-        <w:tab/>
-      </w:r>
-      <w:r>
-        <w:rPr>
-          <w:b/>
-          <w:color w:val="000000" w:themeColor="text1"/>
-          <w:sz w:val="32"/>
-          <w:szCs w:val="32"/>
-          <w:lang w:val="de-DE"/>
-        </w:rPr>
-        <w:tab/>
-        <w:t>=</w:t>
-      </w:r>
-      <w:r>
-        <w:rPr>
-          <w:b/>
-          <w:color w:val="000000" w:themeColor="text1"/>
-          <w:sz w:val="32"/>
-          <w:szCs w:val="32"/>
-          <w:lang w:val="de-DE"/>
-        </w:rPr>
-        <w:tab/>
-        <w:t xml:space="preserve">Normal </w:t>
-      </w:r>
-      <w:proofErr w:type="spellStart"/>
-      <w:r>
-        <w:rPr>
-          <w:b/>
-          <w:color w:val="000000" w:themeColor="text1"/>
-          <w:sz w:val="32"/>
-          <w:szCs w:val="32"/>
-          <w:lang w:val="de-DE"/>
-        </w:rPr>
-        <w:t>Map</w:t>
-      </w:r>
-      <w:proofErr w:type="spellEnd"/>
-    </w:p>
-    <w:p>
-      <w:pPr>
-        <w:spacing w:after="0" w:line="240" w:lineRule="auto"/>
-        <w:rPr>
-          <w:b/>
-          <w:color w:val="000000" w:themeColor="text1"/>
-          <w:sz w:val="32"/>
-          <w:szCs w:val="32"/>
-          <w:lang w:val="de-DE"/>
-        </w:rPr>
-      </w:pPr>
-      <w:r>
-        <w:rPr>
-          <w:b/>
-          <w:color w:val="000000" w:themeColor="text1"/>
-          <w:sz w:val="32"/>
-          <w:szCs w:val="32"/>
-          <w:lang w:val="de-DE"/>
-        </w:rPr>
-        <w:t xml:space="preserve">T </w:t>
-      </w:r>
-      <w:r>
-        <w:rPr>
-          <w:b/>
-          <w:color w:val="000000" w:themeColor="text1"/>
-          <w:sz w:val="32"/>
-          <w:szCs w:val="32"/>
-          <w:lang w:val="de-DE"/>
-        </w:rPr>
-        <w:tab/>
-      </w:r>
-      <w:r>
-        <w:rPr>
-          <w:b/>
-          <w:color w:val="000000" w:themeColor="text1"/>
-          <w:sz w:val="32"/>
-          <w:szCs w:val="32"/>
-          <w:lang w:val="de-DE"/>
-        </w:rPr>
-        <w:tab/>
-        <w:t xml:space="preserve">= </w:t>
-      </w:r>
-      <w:r>
-        <w:rPr>
-          <w:b/>
-          <w:color w:val="000000" w:themeColor="text1"/>
-          <w:sz w:val="32"/>
-          <w:szCs w:val="32"/>
-          <w:lang w:val="de-DE"/>
-        </w:rPr>
-        <w:tab/>
-      </w:r>
-      <w:proofErr w:type="spellStart"/>
-      <w:r>
-        <w:rPr>
-          <w:b/>
-          <w:color w:val="000000" w:themeColor="text1"/>
-          <w:sz w:val="32"/>
-          <w:szCs w:val="32"/>
-          <w:lang w:val="de-DE"/>
-        </w:rPr>
-        <w:t>Texture</w:t>
-      </w:r>
-      <w:proofErr w:type="spellEnd"/>
-    </w:p>
-    <w:p>
-      <w:pPr>
-        <w:spacing w:after="0" w:line="240" w:lineRule="auto"/>
-        <w:rPr>
-          <w:b/>
-          <w:color w:val="000000" w:themeColor="text1"/>
-          <w:sz w:val="32"/>
-          <w:szCs w:val="32"/>
-        </w:rPr>
-      </w:pPr>
-    </w:p>
-    <w:p>
-      <w:pPr>
-        <w:spacing w:after="0" w:line="240" w:lineRule="auto"/>
-        <w:rPr>
-          <w:b/>
-          <w:color w:val="000000" w:themeColor="text1"/>
-          <w:sz w:val="32"/>
-          <w:szCs w:val="32"/>
-        </w:rPr>
-      </w:pPr>
-      <w:r>
-        <w:rPr>
-          <w:b/>
-          <w:color w:val="000000" w:themeColor="text1"/>
-          <w:sz w:val="32"/>
-          <w:szCs w:val="32"/>
-        </w:rPr>
-        <w:t xml:space="preserve">M </w:t>
-      </w:r>
-      <w:r>
-        <w:rPr>
-          <w:b/>
-          <w:color w:val="000000" w:themeColor="text1"/>
-          <w:sz w:val="32"/>
-          <w:szCs w:val="32"/>
-        </w:rPr>
-        <w:tab/>
-      </w:r>
-      <w:r>
-        <w:rPr>
-          <w:b/>
-          <w:color w:val="000000" w:themeColor="text1"/>
-          <w:sz w:val="32"/>
-          <w:szCs w:val="32"/>
-        </w:rPr>
-        <w:tab/>
-        <w:t>=</w:t>
-      </w:r>
-      <w:r>
-        <w:rPr>
-          <w:b/>
-          <w:color w:val="000000" w:themeColor="text1"/>
-          <w:sz w:val="32"/>
-          <w:szCs w:val="32"/>
-        </w:rPr>
-        <w:tab/>
-        <w:t>Mesh</w:t>
-      </w:r>
     </w:p>
     <w:p>
       <w:pPr>

</xml_diff>